<commit_message>
Added basic app structure--html, css, js, build.sh, and rollup configuration. Updated to current user guide. Removed old user guide drafts. Moved all-state files to their appropriate sub-folders.
</commit_message>
<xml_diff>
--- a/data/ty2014/UserGuideTY14.docx
+++ b/data/ty2014/UserGuideTY14.docx
@@ -409,9 +409,6 @@
         <w:fldChar w:fldCharType="end"/>
       </w:r>
       <w:r>
-        <w:t xml:space="preserve"> </w:t>
-      </w:r>
-      <w:r>
         <w:rPr>
           <w:rFonts w:ascii="Arial" w:eastAsia="Times New Roman" w:hAnsi="Arial" w:cs="Arial"/>
           <w:color w:val="20558A"/>
@@ -987,16 +984,6 @@
           <w:u w:val="single"/>
         </w:rPr>
         <w:fldChar w:fldCharType="end"/>
-      </w:r>
-      <w:r>
-        <w:rPr>
-          <w:rFonts w:ascii="Arial" w:eastAsia="Times New Roman" w:hAnsi="Arial" w:cs="Arial"/>
-          <w:color w:val="20558A"/>
-          <w:sz w:val="20"/>
-          <w:szCs w:val="20"/>
-          <w:u w:val="single"/>
-        </w:rPr>
-        <w:t xml:space="preserve"> </w:t>
       </w:r>
       <w:r>
         <w:rPr>
@@ -2260,8 +2247,6 @@
         </w:rPr>
         <w:t>,</w:t>
       </w:r>
-      <w:bookmarkStart w:id="6" w:name="_GoBack"/>
-      <w:bookmarkEnd w:id="6"/>
       <w:r>
         <w:rPr>
           <w:rFonts w:ascii="Arial" w:eastAsia="Times New Roman" w:hAnsi="Arial" w:cs="Arial"/>
@@ -2664,7 +2649,7 @@
           <w:szCs w:val="20"/>
         </w:rPr>
       </w:pPr>
-      <w:bookmarkStart w:id="7" w:name="methodology"/>
+      <w:bookmarkStart w:id="6" w:name="methodology"/>
       <w:r>
         <w:rPr>
           <w:rFonts w:ascii="Arial" w:eastAsia="Times New Roman" w:hAnsi="Arial" w:cs="Arial"/>
@@ -2689,7 +2674,7 @@
         </w:rPr>
         <w:t>?</w:t>
       </w:r>
-      <w:bookmarkEnd w:id="7"/>
+      <w:bookmarkEnd w:id="6"/>
       <w:r>
         <w:rPr>
           <w:rFonts w:ascii="Arial" w:eastAsia="Times New Roman" w:hAnsi="Arial" w:cs="Arial"/>
@@ -2819,87 +2804,7 @@
           <w:sz w:val="20"/>
           <w:szCs w:val="20"/>
         </w:rPr>
-        <w:t xml:space="preserve">. We impute suppressed totals at the ZIP code level for the following variables: </w:t>
-      </w:r>
-      <w:proofErr w:type="spellStart"/>
-      <w:r>
-        <w:rPr>
-          <w:rFonts w:ascii="Arial" w:eastAsia="Times New Roman" w:hAnsi="Arial" w:cs="Arial"/>
-          <w:color w:val="333333"/>
-          <w:sz w:val="20"/>
-          <w:szCs w:val="20"/>
-        </w:rPr>
-        <w:t>eic</w:t>
-      </w:r>
-      <w:proofErr w:type="spellEnd"/>
-      <w:r>
-        <w:rPr>
-          <w:rFonts w:ascii="Arial" w:eastAsia="Times New Roman" w:hAnsi="Arial" w:cs="Arial"/>
-          <w:color w:val="333333"/>
-          <w:sz w:val="20"/>
-          <w:szCs w:val="20"/>
-        </w:rPr>
-        <w:t xml:space="preserve">, </w:t>
-      </w:r>
-      <w:proofErr w:type="spellStart"/>
-      <w:r>
-        <w:rPr>
-          <w:rFonts w:ascii="Arial" w:eastAsia="Times New Roman" w:hAnsi="Arial" w:cs="Arial"/>
-          <w:color w:val="333333"/>
-          <w:sz w:val="20"/>
-          <w:szCs w:val="20"/>
-        </w:rPr>
-        <w:t>ctc</w:t>
-      </w:r>
-      <w:proofErr w:type="spellEnd"/>
-      <w:r>
-        <w:rPr>
-          <w:rFonts w:ascii="Arial" w:eastAsia="Times New Roman" w:hAnsi="Arial" w:cs="Arial"/>
-          <w:color w:val="333333"/>
-          <w:sz w:val="20"/>
-          <w:szCs w:val="20"/>
-        </w:rPr>
-        <w:t xml:space="preserve">, </w:t>
-      </w:r>
-      <w:proofErr w:type="spellStart"/>
-      <w:r>
-        <w:rPr>
-          <w:rFonts w:ascii="Arial" w:eastAsia="Times New Roman" w:hAnsi="Arial" w:cs="Arial"/>
-          <w:color w:val="333333"/>
-          <w:sz w:val="20"/>
-          <w:szCs w:val="20"/>
-        </w:rPr>
-        <w:t>actc</w:t>
-      </w:r>
-      <w:proofErr w:type="spellEnd"/>
-      <w:r>
-        <w:rPr>
-          <w:rFonts w:ascii="Arial" w:eastAsia="Times New Roman" w:hAnsi="Arial" w:cs="Arial"/>
-          <w:color w:val="333333"/>
-          <w:sz w:val="20"/>
-          <w:szCs w:val="20"/>
-        </w:rPr>
-        <w:t xml:space="preserve">, ref, and </w:t>
-      </w:r>
-      <w:proofErr w:type="spellStart"/>
-      <w:r>
-        <w:rPr>
-          <w:rFonts w:ascii="Arial" w:eastAsia="Times New Roman" w:hAnsi="Arial" w:cs="Arial"/>
-          <w:color w:val="333333"/>
-          <w:sz w:val="20"/>
-          <w:szCs w:val="20"/>
-        </w:rPr>
-        <w:t>bal</w:t>
-      </w:r>
-      <w:proofErr w:type="spellEnd"/>
-      <w:r>
-        <w:rPr>
-          <w:rFonts w:ascii="Arial" w:eastAsia="Times New Roman" w:hAnsi="Arial" w:cs="Arial"/>
-          <w:color w:val="333333"/>
-          <w:sz w:val="20"/>
-          <w:szCs w:val="20"/>
-        </w:rPr>
-        <w:t>; however, all other variables may be subject to data suppression.</w:t>
+        <w:t>. We impute suppressed totals at the ZIP code level for the following variables: eic, ctc, actc, ref, and bal; however, all other variables may be subject to data suppression.</w:t>
       </w:r>
     </w:p>
     <w:p>
@@ -3003,12 +2908,12 @@
           <w:szCs w:val="20"/>
         </w:rPr>
       </w:pPr>
-      <w:bookmarkStart w:id="8" w:name="type"/>
-      <w:bookmarkStart w:id="9" w:name="categories"/>
-      <w:bookmarkStart w:id="10" w:name="column"/>
+      <w:bookmarkStart w:id="7" w:name="type"/>
+      <w:bookmarkStart w:id="8" w:name="categories"/>
+      <w:bookmarkStart w:id="9" w:name="column"/>
+      <w:bookmarkEnd w:id="7"/>
       <w:bookmarkEnd w:id="8"/>
       <w:bookmarkEnd w:id="9"/>
-      <w:bookmarkEnd w:id="10"/>
       <w:r>
         <w:rPr>
           <w:rFonts w:ascii="Arial" w:eastAsia="Times New Roman" w:hAnsi="Arial" w:cs="Arial"/>
@@ -3478,7 +3383,6 @@
                 <w:szCs w:val="20"/>
               </w:rPr>
             </w:pPr>
-            <w:proofErr w:type="spellStart"/>
             <w:r>
               <w:rPr>
                 <w:rFonts w:ascii="Arial" w:eastAsia="Times New Roman" w:hAnsi="Arial" w:cs="Arial"/>
@@ -3488,7 +3392,6 @@
               </w:rPr>
               <w:t>eic</w:t>
             </w:r>
-            <w:proofErr w:type="spellEnd"/>
           </w:p>
         </w:tc>
         <w:tc>
@@ -3558,7 +3461,6 @@
                 <w:szCs w:val="20"/>
               </w:rPr>
             </w:pPr>
-            <w:proofErr w:type="spellStart"/>
             <w:r>
               <w:rPr>
                 <w:rFonts w:ascii="Arial" w:eastAsia="Times New Roman" w:hAnsi="Arial" w:cs="Arial"/>
@@ -3568,7 +3470,6 @@
               </w:rPr>
               <w:t>eicam</w:t>
             </w:r>
-            <w:proofErr w:type="spellEnd"/>
           </w:p>
         </w:tc>
         <w:tc>
@@ -3637,7 +3538,6 @@
                 <w:szCs w:val="20"/>
               </w:rPr>
             </w:pPr>
-            <w:proofErr w:type="spellStart"/>
             <w:r>
               <w:rPr>
                 <w:rFonts w:ascii="Arial" w:eastAsia="Times New Roman" w:hAnsi="Arial" w:cs="Arial"/>
@@ -3647,7 +3547,6 @@
               </w:rPr>
               <w:t>ctc</w:t>
             </w:r>
-            <w:proofErr w:type="spellEnd"/>
           </w:p>
         </w:tc>
         <w:tc>
@@ -3715,7 +3614,6 @@
                 <w:szCs w:val="20"/>
               </w:rPr>
             </w:pPr>
-            <w:proofErr w:type="spellStart"/>
             <w:r>
               <w:rPr>
                 <w:rFonts w:ascii="Arial" w:eastAsia="Times New Roman" w:hAnsi="Arial" w:cs="Arial"/>
@@ -3725,7 +3623,6 @@
               </w:rPr>
               <w:t>ctcam</w:t>
             </w:r>
-            <w:proofErr w:type="spellEnd"/>
           </w:p>
         </w:tc>
         <w:tc>
@@ -3793,7 +3690,6 @@
                 <w:szCs w:val="20"/>
               </w:rPr>
             </w:pPr>
-            <w:proofErr w:type="spellStart"/>
             <w:r>
               <w:rPr>
                 <w:rFonts w:ascii="Arial" w:eastAsia="Times New Roman" w:hAnsi="Arial" w:cs="Arial"/>
@@ -3803,7 +3699,6 @@
               </w:rPr>
               <w:t>actc</w:t>
             </w:r>
-            <w:proofErr w:type="spellEnd"/>
           </w:p>
         </w:tc>
         <w:tc>
@@ -3871,7 +3766,6 @@
                 <w:szCs w:val="20"/>
               </w:rPr>
             </w:pPr>
-            <w:proofErr w:type="spellStart"/>
             <w:r>
               <w:rPr>
                 <w:rFonts w:ascii="Arial" w:eastAsia="Times New Roman" w:hAnsi="Arial" w:cs="Arial"/>
@@ -3881,7 +3775,6 @@
               </w:rPr>
               <w:t>actcam</w:t>
             </w:r>
-            <w:proofErr w:type="spellEnd"/>
           </w:p>
         </w:tc>
         <w:tc>
@@ -3949,7 +3842,6 @@
                 <w:szCs w:val="20"/>
               </w:rPr>
             </w:pPr>
-            <w:proofErr w:type="spellStart"/>
             <w:r>
               <w:rPr>
                 <w:rFonts w:ascii="Arial" w:eastAsia="Times New Roman" w:hAnsi="Arial" w:cs="Arial"/>
@@ -3959,7 +3851,6 @@
               </w:rPr>
               <w:t>cdctc</w:t>
             </w:r>
-            <w:proofErr w:type="spellEnd"/>
           </w:p>
         </w:tc>
         <w:tc>
@@ -4027,7 +3918,6 @@
                 <w:szCs w:val="20"/>
               </w:rPr>
             </w:pPr>
-            <w:proofErr w:type="spellStart"/>
             <w:r>
               <w:rPr>
                 <w:rFonts w:ascii="Arial" w:eastAsia="Times New Roman" w:hAnsi="Arial" w:cs="Arial"/>
@@ -4037,7 +3927,6 @@
               </w:rPr>
               <w:t>edcr</w:t>
             </w:r>
-            <w:proofErr w:type="spellEnd"/>
           </w:p>
         </w:tc>
         <w:tc>
@@ -4106,7 +3995,6 @@
                 <w:szCs w:val="20"/>
               </w:rPr>
             </w:pPr>
-            <w:proofErr w:type="spellStart"/>
             <w:r>
               <w:rPr>
                 <w:rFonts w:ascii="Arial" w:eastAsia="Times New Roman" w:hAnsi="Arial" w:cs="Arial"/>
@@ -4116,7 +4004,6 @@
               </w:rPr>
               <w:t>sld</w:t>
             </w:r>
-            <w:proofErr w:type="spellEnd"/>
           </w:p>
         </w:tc>
         <w:tc>
@@ -4291,7 +4178,6 @@
                 <w:szCs w:val="20"/>
               </w:rPr>
             </w:pPr>
-            <w:proofErr w:type="spellStart"/>
             <w:r>
               <w:rPr>
                 <w:rFonts w:ascii="Arial" w:eastAsia="Times New Roman" w:hAnsi="Arial" w:cs="Arial"/>
@@ -4302,7 +4188,6 @@
               <w:lastRenderedPageBreak/>
               <w:t>refam</w:t>
             </w:r>
-            <w:proofErr w:type="spellEnd"/>
           </w:p>
         </w:tc>
         <w:tc>
@@ -4372,7 +4257,6 @@
                 <w:szCs w:val="20"/>
               </w:rPr>
             </w:pPr>
-            <w:proofErr w:type="spellStart"/>
             <w:r>
               <w:rPr>
                 <w:rFonts w:ascii="Arial" w:eastAsia="Times New Roman" w:hAnsi="Arial" w:cs="Arial"/>
@@ -4382,7 +4266,6 @@
               </w:rPr>
               <w:t>bal</w:t>
             </w:r>
-            <w:proofErr w:type="spellEnd"/>
           </w:p>
         </w:tc>
         <w:tc>
@@ -4452,7 +4335,6 @@
                 <w:szCs w:val="20"/>
               </w:rPr>
             </w:pPr>
-            <w:proofErr w:type="spellStart"/>
             <w:r>
               <w:rPr>
                 <w:rFonts w:ascii="Arial" w:eastAsia="Times New Roman" w:hAnsi="Arial" w:cs="Arial"/>
@@ -4462,7 +4344,6 @@
               </w:rPr>
               <w:t>balam</w:t>
             </w:r>
-            <w:proofErr w:type="spellEnd"/>
           </w:p>
         </w:tc>
         <w:tc>
@@ -4533,7 +4414,6 @@
                 <w:szCs w:val="20"/>
               </w:rPr>
             </w:pPr>
-            <w:proofErr w:type="spellStart"/>
             <w:r>
               <w:rPr>
                 <w:rFonts w:ascii="Arial" w:eastAsia="Times New Roman" w:hAnsi="Arial" w:cs="Arial"/>
@@ -4543,7 +4423,6 @@
               </w:rPr>
               <w:t>dirdp</w:t>
             </w:r>
-            <w:proofErr w:type="spellEnd"/>
           </w:p>
         </w:tc>
         <w:tc>
@@ -4644,7 +4523,6 @@
                 <w:szCs w:val="20"/>
               </w:rPr>
             </w:pPr>
-            <w:proofErr w:type="spellStart"/>
             <w:r>
               <w:rPr>
                 <w:rFonts w:ascii="Arial" w:eastAsia="Times New Roman" w:hAnsi="Arial" w:cs="Arial"/>
@@ -4654,7 +4532,6 @@
               </w:rPr>
               <w:t>ral</w:t>
             </w:r>
-            <w:proofErr w:type="spellEnd"/>
           </w:p>
         </w:tc>
         <w:tc>
@@ -4772,7 +4649,6 @@
                 <w:szCs w:val="20"/>
               </w:rPr>
             </w:pPr>
-            <w:proofErr w:type="spellStart"/>
             <w:r>
               <w:rPr>
                 <w:rFonts w:ascii="Arial" w:eastAsia="Times New Roman" w:hAnsi="Arial" w:cs="Arial"/>
@@ -4782,7 +4658,6 @@
               </w:rPr>
               <w:t>rac</w:t>
             </w:r>
-            <w:proofErr w:type="spellEnd"/>
           </w:p>
         </w:tc>
         <w:tc>
@@ -5048,7 +4923,6 @@
                 <w:szCs w:val="20"/>
               </w:rPr>
             </w:pPr>
-            <w:proofErr w:type="spellStart"/>
             <w:r>
               <w:rPr>
                 <w:rFonts w:ascii="Arial" w:eastAsia="Times New Roman" w:hAnsi="Arial" w:cs="Arial"/>
@@ -5058,7 +4932,6 @@
               </w:rPr>
               <w:t>vol</w:t>
             </w:r>
-            <w:proofErr w:type="spellEnd"/>
           </w:p>
         </w:tc>
         <w:tc>
@@ -5363,7 +5236,6 @@
                 <w:szCs w:val="20"/>
               </w:rPr>
             </w:pPr>
-            <w:proofErr w:type="spellStart"/>
             <w:r>
               <w:rPr>
                 <w:rFonts w:ascii="Arial" w:eastAsia="Times New Roman" w:hAnsi="Arial" w:cs="Arial"/>
@@ -5373,7 +5245,6 @@
               </w:rPr>
               <w:t>cef</w:t>
             </w:r>
-            <w:proofErr w:type="spellEnd"/>
           </w:p>
         </w:tc>
         <w:tc>
@@ -6491,10 +6362,10 @@
         </w:tc>
       </w:tr>
     </w:tbl>
-    <w:bookmarkStart w:id="11" w:name="years"/>
-    <w:bookmarkStart w:id="12" w:name="additional"/>
+    <w:bookmarkStart w:id="10" w:name="years"/>
+    <w:bookmarkStart w:id="11" w:name="additional"/>
+    <w:bookmarkEnd w:id="10"/>
     <w:bookmarkEnd w:id="11"/>
-    <w:bookmarkEnd w:id="12"/>
     <w:p>
       <w:pPr>
         <w:spacing w:after="240" w:line="285" w:lineRule="atLeast"/>
@@ -6685,8 +6556,8 @@
           <w:szCs w:val="20"/>
         </w:rPr>
       </w:pPr>
-      <w:bookmarkStart w:id="13" w:name="people"/>
-      <w:bookmarkEnd w:id="13"/>
+      <w:bookmarkStart w:id="12" w:name="people"/>
+      <w:bookmarkEnd w:id="12"/>
       <w:r>
         <w:rPr>
           <w:rFonts w:ascii="Arial" w:eastAsia="Times New Roman" w:hAnsi="Arial" w:cs="Arial"/>
@@ -6709,7 +6580,6 @@
         <w:br/>
         <w:t>The total number of tax filers claiming the EITC is given by the </w:t>
       </w:r>
-      <w:proofErr w:type="spellStart"/>
       <w:r>
         <w:rPr>
           <w:rFonts w:ascii="Arial" w:eastAsia="Times New Roman" w:hAnsi="Arial" w:cs="Arial"/>
@@ -6721,7 +6591,6 @@
         </w:rPr>
         <w:t>eic</w:t>
       </w:r>
-      <w:proofErr w:type="spellEnd"/>
       <w:r>
         <w:rPr>
           <w:rFonts w:ascii="Arial" w:eastAsia="Times New Roman" w:hAnsi="Arial" w:cs="Arial"/>
@@ -7124,8 +6993,8 @@
           <w:szCs w:val="20"/>
         </w:rPr>
       </w:pPr>
-      <w:bookmarkStart w:id="14" w:name="value"/>
-      <w:bookmarkEnd w:id="14"/>
+      <w:bookmarkStart w:id="13" w:name="value"/>
+      <w:bookmarkEnd w:id="13"/>
       <w:r>
         <w:rPr>
           <w:rFonts w:ascii="Arial" w:eastAsia="Times New Roman" w:hAnsi="Arial" w:cs="Arial"/>
@@ -7175,7 +7044,6 @@
         </w:rPr>
         <w:t xml:space="preserve"> </w:t>
       </w:r>
-      <w:proofErr w:type="spellStart"/>
       <w:r>
         <w:rPr>
           <w:rFonts w:ascii="Arial" w:eastAsia="Times New Roman" w:hAnsi="Arial" w:cs="Arial"/>
@@ -7187,7 +7055,6 @@
         </w:rPr>
         <w:t>eicam</w:t>
       </w:r>
-      <w:proofErr w:type="spellEnd"/>
       <w:r>
         <w:rPr>
           <w:rFonts w:ascii="Arial" w:eastAsia="Times New Roman" w:hAnsi="Arial" w:cs="Arial"/>
@@ -7197,7 +7064,6 @@
         </w:rPr>
         <w:t> field by the </w:t>
       </w:r>
-      <w:proofErr w:type="spellStart"/>
       <w:r>
         <w:rPr>
           <w:rFonts w:ascii="Arial" w:eastAsia="Times New Roman" w:hAnsi="Arial" w:cs="Arial"/>
@@ -7209,7 +7075,6 @@
         </w:rPr>
         <w:t>eic</w:t>
       </w:r>
-      <w:proofErr w:type="spellEnd"/>
       <w:r>
         <w:rPr>
           <w:rFonts w:ascii="Arial" w:eastAsia="Times New Roman" w:hAnsi="Arial" w:cs="Arial"/>
@@ -7630,9 +7495,46 @@
           <w:sz w:val="20"/>
           <w:szCs w:val="20"/>
         </w:rPr>
-        <w:t>Note that EITC dollars claimed and tax refunds received are not equivalent. Some EITC dollars (12 percent nationwide) offset income taxes that families owe, and thus do not translate directly into refund dollars. Additionally, families may claim other credits (like the Child Tax Credit, the Child and Dependent Care Tax Credit, and Education Credits) that add to their refunds, and some refund dollars represent taxes that were over-withheld over the course of the year. For most low-income families who receive tax refunds, however, the EITC makes up the largest part of those refunds— and is thus the most important part of the federal tax code for many low-income communities. Users can calculate the relative contribution of the EITC to low-income taxpayers' refunds by comparing the </w:t>
-      </w:r>
-      <w:proofErr w:type="spellStart"/>
+        <w:t>Note that EITC dollars claimed and tax refunds received are not equivalent. Some EITC dollars (</w:t>
+      </w:r>
+      <w:r>
+        <w:rPr>
+          <w:rFonts w:ascii="Arial" w:eastAsia="Times New Roman" w:hAnsi="Arial" w:cs="Arial"/>
+          <w:color w:val="333333"/>
+          <w:sz w:val="20"/>
+          <w:szCs w:val="20"/>
+        </w:rPr>
+        <w:t>14</w:t>
+      </w:r>
+      <w:r>
+        <w:rPr>
+          <w:rFonts w:ascii="Arial" w:eastAsia="Times New Roman" w:hAnsi="Arial" w:cs="Arial"/>
+          <w:color w:val="333333"/>
+          <w:sz w:val="20"/>
+          <w:szCs w:val="20"/>
+        </w:rPr>
+        <w:t xml:space="preserve"> percent nationwide) offset </w:t>
+      </w:r>
+      <w:r>
+        <w:rPr>
+          <w:rFonts w:ascii="Arial" w:eastAsia="Times New Roman" w:hAnsi="Arial" w:cs="Arial"/>
+          <w:color w:val="333333"/>
+          <w:sz w:val="20"/>
+          <w:szCs w:val="20"/>
+        </w:rPr>
+        <w:t>other</w:t>
+      </w:r>
+      <w:bookmarkStart w:id="14" w:name="_GoBack"/>
+      <w:bookmarkEnd w:id="14"/>
+      <w:r>
+        <w:rPr>
+          <w:rFonts w:ascii="Arial" w:eastAsia="Times New Roman" w:hAnsi="Arial" w:cs="Arial"/>
+          <w:color w:val="333333"/>
+          <w:sz w:val="20"/>
+          <w:szCs w:val="20"/>
+        </w:rPr>
+        <w:t xml:space="preserve"> taxes that families owe, and thus do not translate directly into refund dollars. Additionally, families may claim other credits (like the Child Tax Credit, the Child and Dependent Care Tax Credit, and Education Credits) that add to their refunds, and some refund dollars represent taxes that were over-withheld over the course of the year. For most low-income families who receive tax refunds, however, the EITC makes up the largest part of those refunds— and is thus the most important part of the federal tax code for many low-income communities. Users can calculate the relative contribution of the EITC to low-income taxpayers' refunds by comparing the </w:t>
+      </w:r>
       <w:r>
         <w:rPr>
           <w:rFonts w:ascii="Arial" w:eastAsia="Times New Roman" w:hAnsi="Arial" w:cs="Arial"/>
@@ -7654,7 +7556,6 @@
         </w:rPr>
         <w:t>eicam</w:t>
       </w:r>
-      <w:proofErr w:type="spellEnd"/>
       <w:r>
         <w:rPr>
           <w:rFonts w:ascii="Arial" w:eastAsia="Times New Roman" w:hAnsi="Arial" w:cs="Arial"/>
@@ -7664,7 +7565,6 @@
         </w:rPr>
         <w:t> and </w:t>
       </w:r>
-      <w:proofErr w:type="spellStart"/>
       <w:r>
         <w:rPr>
           <w:rFonts w:ascii="Arial" w:eastAsia="Times New Roman" w:hAnsi="Arial" w:cs="Arial"/>
@@ -7686,7 +7586,6 @@
         </w:rPr>
         <w:t>refam</w:t>
       </w:r>
-      <w:proofErr w:type="spellEnd"/>
       <w:r>
         <w:rPr>
           <w:rFonts w:ascii="Arial" w:eastAsia="Times New Roman" w:hAnsi="Arial" w:cs="Arial"/>
@@ -7957,7 +7856,6 @@
         </w:rPr>
         <w:t>The </w:t>
       </w:r>
-      <w:proofErr w:type="spellStart"/>
       <w:r>
         <w:rPr>
           <w:rFonts w:ascii="Arial" w:eastAsia="Times New Roman" w:hAnsi="Arial" w:cs="Arial"/>
@@ -7969,7 +7867,6 @@
         </w:rPr>
         <w:t>ral</w:t>
       </w:r>
-      <w:proofErr w:type="spellEnd"/>
       <w:r>
         <w:rPr>
           <w:rFonts w:ascii="Arial" w:eastAsia="Times New Roman" w:hAnsi="Arial" w:cs="Arial"/>
@@ -7979,7 +7876,6 @@
         </w:rPr>
         <w:t> variable in the database represents the number of returns for which the taxpayer requested a RAL. To determine the proportion of filers in your community who requested RALs, divide the </w:t>
       </w:r>
-      <w:proofErr w:type="spellStart"/>
       <w:r>
         <w:rPr>
           <w:rFonts w:ascii="Arial" w:eastAsia="Times New Roman" w:hAnsi="Arial" w:cs="Arial"/>
@@ -7991,7 +7887,6 @@
         </w:rPr>
         <w:t>ral</w:t>
       </w:r>
-      <w:proofErr w:type="spellEnd"/>
       <w:r>
         <w:rPr>
           <w:rFonts w:ascii="Arial" w:eastAsia="Times New Roman" w:hAnsi="Arial" w:cs="Arial"/>
@@ -8021,7 +7916,6 @@
         </w:rPr>
         <w:t> field for the tax year selected. To determine the proportion of filers requesting RACs in a given year, divide the </w:t>
       </w:r>
-      <w:proofErr w:type="spellStart"/>
       <w:r>
         <w:rPr>
           <w:rFonts w:ascii="Arial" w:eastAsia="Times New Roman" w:hAnsi="Arial" w:cs="Arial"/>
@@ -8033,7 +7927,6 @@
         </w:rPr>
         <w:t>rac</w:t>
       </w:r>
-      <w:proofErr w:type="spellEnd"/>
       <w:r>
         <w:rPr>
           <w:rFonts w:ascii="Arial" w:eastAsia="Times New Roman" w:hAnsi="Arial" w:cs="Arial"/>
@@ -8201,7 +8094,6 @@
         </w:rPr>
         <w:t>A more useful approach might be to ask, if you were able to increase the number of eligible filers in your area who claim the credit by 5 percent, how many additional workers and families would benefit, and how many additional EITC dollars would flow into your community? The participation gap is likely to be larger in communities that have more: very low-income working families (incomes under $10,000); low-income Hispanic families and families whose first language is not English; and families with more than two children. Eligible members of these groups have been found to claim the credit at lower rates than the national average. If your community has large numbers of these types of families, you may have the opportunity to raise the number of families claiming the credit by perhaps as much as 10 percent. To calculate the potential additional number of eligible filers, simply multiply the </w:t>
       </w:r>
-      <w:proofErr w:type="spellStart"/>
       <w:r>
         <w:rPr>
           <w:rFonts w:ascii="Arial" w:eastAsia="Times New Roman" w:hAnsi="Arial" w:cs="Arial"/>
@@ -8213,7 +8105,6 @@
         </w:rPr>
         <w:t>eic</w:t>
       </w:r>
-      <w:proofErr w:type="spellEnd"/>
       <w:r>
         <w:rPr>
           <w:rFonts w:ascii="Arial" w:eastAsia="Times New Roman" w:hAnsi="Arial" w:cs="Arial"/>
@@ -8244,7 +8135,6 @@
         <w:lastRenderedPageBreak/>
         <w:t>Number of EITC-eligible non-filers that an effective outreach campaign could encourage to file = </w:t>
       </w:r>
-      <w:proofErr w:type="spellStart"/>
       <w:r>
         <w:rPr>
           <w:rFonts w:ascii="Arial" w:eastAsia="Times New Roman" w:hAnsi="Arial" w:cs="Arial"/>
@@ -8254,9 +8144,28 @@
           <w:sz w:val="20"/>
           <w:szCs w:val="20"/>
         </w:rPr>
-        <w:t>eic</w:t>
-      </w:r>
-      <w:proofErr w:type="spellEnd"/>
+        <w:t>eic x 5% to 10%</w:t>
+      </w:r>
+    </w:p>
+    <w:p>
+      <w:pPr>
+        <w:spacing w:after="240" w:line="285" w:lineRule="atLeast"/>
+        <w:rPr>
+          <w:rFonts w:ascii="Arial" w:eastAsia="Times New Roman" w:hAnsi="Arial" w:cs="Arial"/>
+          <w:color w:val="333333"/>
+          <w:sz w:val="20"/>
+          <w:szCs w:val="20"/>
+        </w:rPr>
+      </w:pPr>
+      <w:r>
+        <w:rPr>
+          <w:rFonts w:ascii="Arial" w:eastAsia="Times New Roman" w:hAnsi="Arial" w:cs="Arial"/>
+          <w:color w:val="333333"/>
+          <w:sz w:val="20"/>
+          <w:szCs w:val="20"/>
+        </w:rPr>
+        <w:t>Research also suggests that eligible filers who fail to claim the credit are typically eligible for somewhat smaller credits on average than those filers who do claim the credit. To calculate the potential economic benefit for these families and your community, multiply the average EITC in your community (</w:t>
+      </w:r>
       <w:r>
         <w:rPr>
           <w:rFonts w:ascii="Arial" w:eastAsia="Times New Roman" w:hAnsi="Arial" w:cs="Arial"/>
@@ -8266,7 +8175,36 @@
           <w:sz w:val="20"/>
           <w:szCs w:val="20"/>
         </w:rPr>
-        <w:t xml:space="preserve"> x 5% to 10%</w:t>
+        <w:t>eicam</w:t>
+      </w:r>
+      <w:r>
+        <w:rPr>
+          <w:rFonts w:ascii="Arial" w:eastAsia="Times New Roman" w:hAnsi="Arial" w:cs="Arial"/>
+          <w:color w:val="333333"/>
+          <w:sz w:val="20"/>
+          <w:szCs w:val="20"/>
+        </w:rPr>
+        <w:t> divided by </w:t>
+      </w:r>
+      <w:r>
+        <w:rPr>
+          <w:rFonts w:ascii="Arial" w:eastAsia="Times New Roman" w:hAnsi="Arial" w:cs="Arial"/>
+          <w:b/>
+          <w:bCs/>
+          <w:color w:val="333333"/>
+          <w:sz w:val="20"/>
+          <w:szCs w:val="20"/>
+        </w:rPr>
+        <w:t>eic</w:t>
+      </w:r>
+      <w:r>
+        <w:rPr>
+          <w:rFonts w:ascii="Arial" w:eastAsia="Times New Roman" w:hAnsi="Arial" w:cs="Arial"/>
+          <w:color w:val="333333"/>
+          <w:sz w:val="20"/>
+          <w:szCs w:val="20"/>
+        </w:rPr>
+        <w:t>) by 50 percent, and multiply the result by the estimated number of additional eligible filers you hope to reach:</w:t>
       </w:r>
     </w:p>
     <w:p>
@@ -8286,9 +8224,8 @@
           <w:sz w:val="20"/>
           <w:szCs w:val="20"/>
         </w:rPr>
-        <w:t>Research also suggests that eligible filers who fail to claim the credit are typically eligible for somewhat smaller credits on average than those filers who do claim the credit. To calculate the potential economic benefit for these families and your community, multiply the average EITC in your community (</w:t>
-      </w:r>
-      <w:proofErr w:type="spellStart"/>
+        <w:t>EITC dollars that an outreach campaign could add to families and the community = </w:t>
+      </w:r>
       <w:r>
         <w:rPr>
           <w:rFonts w:ascii="Arial" w:eastAsia="Times New Roman" w:hAnsi="Arial" w:cs="Arial"/>
@@ -8298,19 +8235,145 @@
           <w:sz w:val="20"/>
           <w:szCs w:val="20"/>
         </w:rPr>
-        <w:t>eicam</w:t>
-      </w:r>
-      <w:proofErr w:type="spellEnd"/>
-      <w:r>
-        <w:rPr>
-          <w:rFonts w:ascii="Arial" w:eastAsia="Times New Roman" w:hAnsi="Arial" w:cs="Arial"/>
-          <w:color w:val="333333"/>
-          <w:sz w:val="20"/>
-          <w:szCs w:val="20"/>
-        </w:rPr>
-        <w:t> divided by </w:t>
-      </w:r>
-      <w:proofErr w:type="spellStart"/>
+        <w:t>eic x 5% to 10% x (eicam /eic) x 50% = eicam x 2.5% to 5%</w:t>
+      </w:r>
+    </w:p>
+    <w:p>
+      <w:pPr>
+        <w:spacing w:after="240" w:line="285" w:lineRule="atLeast"/>
+        <w:rPr>
+          <w:rFonts w:ascii="Arial" w:eastAsia="Times New Roman" w:hAnsi="Arial" w:cs="Arial"/>
+          <w:color w:val="333333"/>
+          <w:sz w:val="20"/>
+          <w:szCs w:val="20"/>
+        </w:rPr>
+      </w:pPr>
+      <w:r>
+        <w:rPr>
+          <w:rFonts w:ascii="Arial" w:eastAsia="Times New Roman" w:hAnsi="Arial" w:cs="Arial"/>
+          <w:color w:val="333333"/>
+          <w:sz w:val="20"/>
+          <w:szCs w:val="20"/>
+        </w:rPr>
+        <w:t xml:space="preserve">Finally, the introduction of the Additional Child Tax Credit (ACTC)—the refundable version of the Child Tax Credit (CTC)—increases the refund amounts available to many EITC-eligible filers. National figures show that taxpayers claimed </w:t>
+      </w:r>
+      <w:r>
+        <w:rPr>
+          <w:rFonts w:ascii="Arial" w:eastAsia="Times New Roman" w:hAnsi="Arial" w:cs="Arial"/>
+          <w:color w:val="333333"/>
+          <w:sz w:val="20"/>
+          <w:szCs w:val="20"/>
+        </w:rPr>
+        <w:t xml:space="preserve">nearly </w:t>
+      </w:r>
+      <w:r>
+        <w:rPr>
+          <w:rFonts w:ascii="Arial" w:eastAsia="Times New Roman" w:hAnsi="Arial" w:cs="Arial"/>
+          <w:color w:val="333333"/>
+          <w:sz w:val="20"/>
+          <w:szCs w:val="20"/>
+        </w:rPr>
+        <w:t>$2</w:t>
+      </w:r>
+      <w:r>
+        <w:rPr>
+          <w:rFonts w:ascii="Arial" w:eastAsia="Times New Roman" w:hAnsi="Arial" w:cs="Arial"/>
+          <w:color w:val="333333"/>
+          <w:sz w:val="20"/>
+          <w:szCs w:val="20"/>
+        </w:rPr>
+        <w:t>6</w:t>
+      </w:r>
+      <w:r>
+        <w:rPr>
+          <w:rFonts w:ascii="Arial" w:eastAsia="Times New Roman" w:hAnsi="Arial" w:cs="Arial"/>
+          <w:color w:val="333333"/>
+          <w:sz w:val="20"/>
+          <w:szCs w:val="20"/>
+        </w:rPr>
+        <w:t xml:space="preserve"> </w:t>
+      </w:r>
+      <w:r>
+        <w:rPr>
+          <w:rFonts w:ascii="Arial" w:eastAsia="Times New Roman" w:hAnsi="Arial" w:cs="Arial"/>
+          <w:color w:val="333333"/>
+          <w:sz w:val="20"/>
+          <w:szCs w:val="20"/>
+        </w:rPr>
+        <w:t>billion in ACTC in Tax Year 201</w:t>
+      </w:r>
+      <w:r>
+        <w:rPr>
+          <w:rFonts w:ascii="Arial" w:eastAsia="Times New Roman" w:hAnsi="Arial" w:cs="Arial"/>
+          <w:color w:val="333333"/>
+          <w:sz w:val="20"/>
+          <w:szCs w:val="20"/>
+        </w:rPr>
+        <w:t>3</w:t>
+      </w:r>
+      <w:r>
+        <w:rPr>
+          <w:rFonts w:ascii="Arial" w:eastAsia="Times New Roman" w:hAnsi="Arial" w:cs="Arial"/>
+          <w:color w:val="333333"/>
+          <w:sz w:val="20"/>
+          <w:szCs w:val="20"/>
+        </w:rPr>
+        <w:t>, with over 7</w:t>
+      </w:r>
+      <w:r>
+        <w:rPr>
+          <w:rFonts w:ascii="Arial" w:eastAsia="Times New Roman" w:hAnsi="Arial" w:cs="Arial"/>
+          <w:color w:val="333333"/>
+          <w:sz w:val="20"/>
+          <w:szCs w:val="20"/>
+        </w:rPr>
+        <w:t>5</w:t>
+      </w:r>
+      <w:r>
+        <w:rPr>
+          <w:rFonts w:ascii="Arial" w:eastAsia="Times New Roman" w:hAnsi="Arial" w:cs="Arial"/>
+          <w:color w:val="333333"/>
+          <w:sz w:val="20"/>
+          <w:szCs w:val="20"/>
+        </w:rPr>
+        <w:t xml:space="preserve"> percent of those dollars ($</w:t>
+      </w:r>
+      <w:r>
+        <w:rPr>
+          <w:rFonts w:ascii="Arial" w:eastAsia="Times New Roman" w:hAnsi="Arial" w:cs="Arial"/>
+          <w:color w:val="333333"/>
+          <w:sz w:val="20"/>
+          <w:szCs w:val="20"/>
+        </w:rPr>
+        <w:t>20</w:t>
+      </w:r>
+      <w:r>
+        <w:rPr>
+          <w:rFonts w:ascii="Arial" w:eastAsia="Times New Roman" w:hAnsi="Arial" w:cs="Arial"/>
+          <w:color w:val="333333"/>
+          <w:sz w:val="20"/>
+          <w:szCs w:val="20"/>
+        </w:rPr>
+        <w:t xml:space="preserve"> billion) going to EITC filers.</w:t>
+      </w:r>
+      <w:r>
+        <w:rPr>
+          <w:rFonts w:ascii="Arial" w:eastAsia="Times New Roman" w:hAnsi="Arial" w:cs="Arial"/>
+          <w:color w:val="333333"/>
+          <w:sz w:val="20"/>
+          <w:szCs w:val="20"/>
+        </w:rPr>
+        <w:t xml:space="preserve"> Users</w:t>
+      </w:r>
+      <w:r>
+        <w:rPr>
+          <w:rFonts w:ascii="Arial" w:eastAsia="Times New Roman" w:hAnsi="Arial" w:cs="Arial"/>
+          <w:color w:val="333333"/>
+          <w:sz w:val="20"/>
+          <w:szCs w:val="20"/>
+        </w:rPr>
+        <w:t xml:space="preserve"> can calculate the relative contribution of the ACTC to taxpayers' refunds by comparing the </w:t>
+      </w:r>
       <w:r>
         <w:rPr>
           <w:rFonts w:ascii="Arial" w:eastAsia="Times New Roman" w:hAnsi="Arial" w:cs="Arial"/>
@@ -8320,39 +8383,26 @@
           <w:sz w:val="20"/>
           <w:szCs w:val="20"/>
         </w:rPr>
-        <w:t>eic</w:t>
-      </w:r>
-      <w:proofErr w:type="spellEnd"/>
-      <w:r>
-        <w:rPr>
-          <w:rFonts w:ascii="Arial" w:eastAsia="Times New Roman" w:hAnsi="Arial" w:cs="Arial"/>
-          <w:color w:val="333333"/>
-          <w:sz w:val="20"/>
-          <w:szCs w:val="20"/>
-        </w:rPr>
-        <w:t>) by 50 percent, and multiply the result by the estimated number of additional eligible filers you hope to reach:</w:t>
-      </w:r>
-    </w:p>
-    <w:p>
-      <w:pPr>
-        <w:spacing w:after="240" w:line="285" w:lineRule="atLeast"/>
-        <w:rPr>
-          <w:rFonts w:ascii="Arial" w:eastAsia="Times New Roman" w:hAnsi="Arial" w:cs="Arial"/>
-          <w:color w:val="333333"/>
-          <w:sz w:val="20"/>
-          <w:szCs w:val="20"/>
-        </w:rPr>
-      </w:pPr>
-      <w:r>
-        <w:rPr>
-          <w:rFonts w:ascii="Arial" w:eastAsia="Times New Roman" w:hAnsi="Arial" w:cs="Arial"/>
-          <w:color w:val="333333"/>
-          <w:sz w:val="20"/>
-          <w:szCs w:val="20"/>
-        </w:rPr>
-        <w:t>EITC dollars that an outreach campaign could add to families and the community = </w:t>
-      </w:r>
-      <w:proofErr w:type="spellStart"/>
+        <w:t>actcam</w:t>
+      </w:r>
+      <w:r>
+        <w:rPr>
+          <w:rFonts w:ascii="Arial" w:eastAsia="Times New Roman" w:hAnsi="Arial" w:cs="Arial"/>
+          <w:color w:val="333333"/>
+          <w:sz w:val="20"/>
+          <w:szCs w:val="20"/>
+        </w:rPr>
+        <w:t> and</w:t>
+      </w:r>
+      <w:r>
+        <w:rPr>
+          <w:rFonts w:ascii="Arial" w:eastAsia="Times New Roman" w:hAnsi="Arial" w:cs="Arial"/>
+          <w:color w:val="333333"/>
+          <w:sz w:val="20"/>
+          <w:szCs w:val="20"/>
+        </w:rPr>
+        <w:t xml:space="preserve"> </w:t>
+      </w:r>
       <w:r>
         <w:rPr>
           <w:rFonts w:ascii="Arial" w:eastAsia="Times New Roman" w:hAnsi="Arial" w:cs="Arial"/>
@@ -8362,273 +8412,8 @@
           <w:sz w:val="20"/>
           <w:szCs w:val="20"/>
         </w:rPr>
-        <w:t>eic</w:t>
-      </w:r>
-      <w:proofErr w:type="spellEnd"/>
-      <w:r>
-        <w:rPr>
-          <w:rFonts w:ascii="Arial" w:eastAsia="Times New Roman" w:hAnsi="Arial" w:cs="Arial"/>
-          <w:b/>
-          <w:bCs/>
-          <w:color w:val="333333"/>
-          <w:sz w:val="20"/>
-          <w:szCs w:val="20"/>
-        </w:rPr>
-        <w:t xml:space="preserve"> x 5% to 10% x (</w:t>
-      </w:r>
-      <w:proofErr w:type="spellStart"/>
-      <w:r>
-        <w:rPr>
-          <w:rFonts w:ascii="Arial" w:eastAsia="Times New Roman" w:hAnsi="Arial" w:cs="Arial"/>
-          <w:b/>
-          <w:bCs/>
-          <w:color w:val="333333"/>
-          <w:sz w:val="20"/>
-          <w:szCs w:val="20"/>
-        </w:rPr>
-        <w:t>eicam</w:t>
-      </w:r>
-      <w:proofErr w:type="spellEnd"/>
-      <w:r>
-        <w:rPr>
-          <w:rFonts w:ascii="Arial" w:eastAsia="Times New Roman" w:hAnsi="Arial" w:cs="Arial"/>
-          <w:b/>
-          <w:bCs/>
-          <w:color w:val="333333"/>
-          <w:sz w:val="20"/>
-          <w:szCs w:val="20"/>
-        </w:rPr>
-        <w:t xml:space="preserve"> /</w:t>
-      </w:r>
-      <w:proofErr w:type="spellStart"/>
-      <w:r>
-        <w:rPr>
-          <w:rFonts w:ascii="Arial" w:eastAsia="Times New Roman" w:hAnsi="Arial" w:cs="Arial"/>
-          <w:b/>
-          <w:bCs/>
-          <w:color w:val="333333"/>
-          <w:sz w:val="20"/>
-          <w:szCs w:val="20"/>
-        </w:rPr>
-        <w:t>eic</w:t>
-      </w:r>
-      <w:proofErr w:type="spellEnd"/>
-      <w:r>
-        <w:rPr>
-          <w:rFonts w:ascii="Arial" w:eastAsia="Times New Roman" w:hAnsi="Arial" w:cs="Arial"/>
-          <w:b/>
-          <w:bCs/>
-          <w:color w:val="333333"/>
-          <w:sz w:val="20"/>
-          <w:szCs w:val="20"/>
-        </w:rPr>
-        <w:t xml:space="preserve">) x 50% = </w:t>
-      </w:r>
-      <w:proofErr w:type="spellStart"/>
-      <w:r>
-        <w:rPr>
-          <w:rFonts w:ascii="Arial" w:eastAsia="Times New Roman" w:hAnsi="Arial" w:cs="Arial"/>
-          <w:b/>
-          <w:bCs/>
-          <w:color w:val="333333"/>
-          <w:sz w:val="20"/>
-          <w:szCs w:val="20"/>
-        </w:rPr>
-        <w:t>eicam</w:t>
-      </w:r>
-      <w:proofErr w:type="spellEnd"/>
-      <w:r>
-        <w:rPr>
-          <w:rFonts w:ascii="Arial" w:eastAsia="Times New Roman" w:hAnsi="Arial" w:cs="Arial"/>
-          <w:b/>
-          <w:bCs/>
-          <w:color w:val="333333"/>
-          <w:sz w:val="20"/>
-          <w:szCs w:val="20"/>
-        </w:rPr>
-        <w:t xml:space="preserve"> x 2.5% to 5%</w:t>
-      </w:r>
-    </w:p>
-    <w:p>
-      <w:pPr>
-        <w:spacing w:after="240" w:line="285" w:lineRule="atLeast"/>
-        <w:rPr>
-          <w:rFonts w:ascii="Arial" w:eastAsia="Times New Roman" w:hAnsi="Arial" w:cs="Arial"/>
-          <w:color w:val="333333"/>
-          <w:sz w:val="20"/>
-          <w:szCs w:val="20"/>
-        </w:rPr>
-      </w:pPr>
-      <w:r>
-        <w:rPr>
-          <w:rFonts w:ascii="Arial" w:eastAsia="Times New Roman" w:hAnsi="Arial" w:cs="Arial"/>
-          <w:color w:val="333333"/>
-          <w:sz w:val="20"/>
-          <w:szCs w:val="20"/>
-        </w:rPr>
-        <w:t xml:space="preserve">Finally, the introduction of the Additional Child Tax Credit (ACTC)—the refundable version of the Child Tax Credit (CTC)—increases the refund amounts available to many EITC-eligible filers. National figures show that taxpayers claimed </w:t>
-      </w:r>
-      <w:r>
-        <w:rPr>
-          <w:rFonts w:ascii="Arial" w:eastAsia="Times New Roman" w:hAnsi="Arial" w:cs="Arial"/>
-          <w:color w:val="333333"/>
-          <w:sz w:val="20"/>
-          <w:szCs w:val="20"/>
-        </w:rPr>
-        <w:t xml:space="preserve">nearly </w:t>
-      </w:r>
-      <w:r>
-        <w:rPr>
-          <w:rFonts w:ascii="Arial" w:eastAsia="Times New Roman" w:hAnsi="Arial" w:cs="Arial"/>
-          <w:color w:val="333333"/>
-          <w:sz w:val="20"/>
-          <w:szCs w:val="20"/>
-        </w:rPr>
-        <w:t>$2</w:t>
-      </w:r>
-      <w:r>
-        <w:rPr>
-          <w:rFonts w:ascii="Arial" w:eastAsia="Times New Roman" w:hAnsi="Arial" w:cs="Arial"/>
-          <w:color w:val="333333"/>
-          <w:sz w:val="20"/>
-          <w:szCs w:val="20"/>
-        </w:rPr>
-        <w:t>6</w:t>
-      </w:r>
-      <w:r>
-        <w:rPr>
-          <w:rFonts w:ascii="Arial" w:eastAsia="Times New Roman" w:hAnsi="Arial" w:cs="Arial"/>
-          <w:color w:val="333333"/>
-          <w:sz w:val="20"/>
-          <w:szCs w:val="20"/>
-        </w:rPr>
-        <w:t xml:space="preserve"> </w:t>
-      </w:r>
-      <w:r>
-        <w:rPr>
-          <w:rFonts w:ascii="Arial" w:eastAsia="Times New Roman" w:hAnsi="Arial" w:cs="Arial"/>
-          <w:color w:val="333333"/>
-          <w:sz w:val="20"/>
-          <w:szCs w:val="20"/>
-        </w:rPr>
-        <w:t>billion in ACTC in Tax Year 201</w:t>
-      </w:r>
-      <w:r>
-        <w:rPr>
-          <w:rFonts w:ascii="Arial" w:eastAsia="Times New Roman" w:hAnsi="Arial" w:cs="Arial"/>
-          <w:color w:val="333333"/>
-          <w:sz w:val="20"/>
-          <w:szCs w:val="20"/>
-        </w:rPr>
-        <w:t>3</w:t>
-      </w:r>
-      <w:r>
-        <w:rPr>
-          <w:rFonts w:ascii="Arial" w:eastAsia="Times New Roman" w:hAnsi="Arial" w:cs="Arial"/>
-          <w:color w:val="333333"/>
-          <w:sz w:val="20"/>
-          <w:szCs w:val="20"/>
-        </w:rPr>
-        <w:t>, with over 7</w:t>
-      </w:r>
-      <w:r>
-        <w:rPr>
-          <w:rFonts w:ascii="Arial" w:eastAsia="Times New Roman" w:hAnsi="Arial" w:cs="Arial"/>
-          <w:color w:val="333333"/>
-          <w:sz w:val="20"/>
-          <w:szCs w:val="20"/>
-        </w:rPr>
-        <w:t>5</w:t>
-      </w:r>
-      <w:r>
-        <w:rPr>
-          <w:rFonts w:ascii="Arial" w:eastAsia="Times New Roman" w:hAnsi="Arial" w:cs="Arial"/>
-          <w:color w:val="333333"/>
-          <w:sz w:val="20"/>
-          <w:szCs w:val="20"/>
-        </w:rPr>
-        <w:t xml:space="preserve"> percent of those dollars ($</w:t>
-      </w:r>
-      <w:r>
-        <w:rPr>
-          <w:rFonts w:ascii="Arial" w:eastAsia="Times New Roman" w:hAnsi="Arial" w:cs="Arial"/>
-          <w:color w:val="333333"/>
-          <w:sz w:val="20"/>
-          <w:szCs w:val="20"/>
-        </w:rPr>
-        <w:t>20</w:t>
-      </w:r>
-      <w:r>
-        <w:rPr>
-          <w:rFonts w:ascii="Arial" w:eastAsia="Times New Roman" w:hAnsi="Arial" w:cs="Arial"/>
-          <w:color w:val="333333"/>
-          <w:sz w:val="20"/>
-          <w:szCs w:val="20"/>
-        </w:rPr>
-        <w:t xml:space="preserve"> billion) going to EITC filers.</w:t>
-      </w:r>
-      <w:r>
-        <w:rPr>
-          <w:rFonts w:ascii="Arial" w:eastAsia="Times New Roman" w:hAnsi="Arial" w:cs="Arial"/>
-          <w:color w:val="333333"/>
-          <w:sz w:val="20"/>
-          <w:szCs w:val="20"/>
-        </w:rPr>
-        <w:t xml:space="preserve"> Users</w:t>
-      </w:r>
-      <w:r>
-        <w:rPr>
-          <w:rFonts w:ascii="Arial" w:eastAsia="Times New Roman" w:hAnsi="Arial" w:cs="Arial"/>
-          <w:color w:val="333333"/>
-          <w:sz w:val="20"/>
-          <w:szCs w:val="20"/>
-        </w:rPr>
-        <w:t xml:space="preserve"> can calculate the relative contribution of the ACTC to taxpayers' refunds by comparing the </w:t>
-      </w:r>
-      <w:proofErr w:type="spellStart"/>
-      <w:r>
-        <w:rPr>
-          <w:rFonts w:ascii="Arial" w:eastAsia="Times New Roman" w:hAnsi="Arial" w:cs="Arial"/>
-          <w:b/>
-          <w:bCs/>
-          <w:color w:val="333333"/>
-          <w:sz w:val="20"/>
-          <w:szCs w:val="20"/>
-        </w:rPr>
-        <w:t>actcam</w:t>
-      </w:r>
-      <w:proofErr w:type="spellEnd"/>
-      <w:r>
-        <w:rPr>
-          <w:rFonts w:ascii="Arial" w:eastAsia="Times New Roman" w:hAnsi="Arial" w:cs="Arial"/>
-          <w:color w:val="333333"/>
-          <w:sz w:val="20"/>
-          <w:szCs w:val="20"/>
-        </w:rPr>
-        <w:t> and</w:t>
-      </w:r>
-      <w:r>
-        <w:rPr>
-          <w:rFonts w:ascii="Arial" w:eastAsia="Times New Roman" w:hAnsi="Arial" w:cs="Arial"/>
-          <w:color w:val="333333"/>
-          <w:sz w:val="20"/>
-          <w:szCs w:val="20"/>
-        </w:rPr>
-        <w:t xml:space="preserve"> </w:t>
-      </w:r>
-      <w:proofErr w:type="spellStart"/>
-      <w:r>
-        <w:rPr>
-          <w:rFonts w:ascii="Arial" w:eastAsia="Times New Roman" w:hAnsi="Arial" w:cs="Arial"/>
-          <w:b/>
-          <w:bCs/>
-          <w:color w:val="333333"/>
-          <w:sz w:val="20"/>
-          <w:szCs w:val="20"/>
-        </w:rPr>
         <w:t>refam</w:t>
       </w:r>
-      <w:proofErr w:type="spellEnd"/>
       <w:r>
         <w:rPr>
           <w:rFonts w:ascii="Arial" w:eastAsia="Times New Roman" w:hAnsi="Arial" w:cs="Arial"/>
@@ -8840,7 +8625,7 @@
           <w:rPr>
             <w:noProof/>
           </w:rPr>
-          <w:t>10</w:t>
+          <w:t>5</w:t>
         </w:r>
         <w:r>
           <w:rPr>
@@ -11312,7 +11097,7 @@
 </file>
 
 <file path=customXml/itemProps1.xml><?xml version="1.0" encoding="utf-8"?>
-<ds:datastoreItem xmlns:ds="http://schemas.openxmlformats.org/officeDocument/2006/customXml" ds:itemID="{ABEDA799-C738-4456-8609-0416D28B62F5}">
+<ds:datastoreItem xmlns:ds="http://schemas.openxmlformats.org/officeDocument/2006/customXml" ds:itemID="{2ACF911F-3E67-4BA1-AE11-0D2B64B41D7B}">
   <ds:schemaRefs>
     <ds:schemaRef ds:uri="http://schemas.openxmlformats.org/officeDocument/2006/bibliography"/>
   </ds:schemaRefs>

</xml_diff>